<commit_message>
- Changed text on homepage - Updated resume - removed excel projects
</commit_message>
<xml_diff>
--- a/Youssef's Resume.docx
+++ b/Youssef's Resume.docx
@@ -41,7 +41,15 @@
           <w:sz w:val="24"/>
           <w:szCs w:val="24"/>
         </w:rPr>
-        <w:t xml:space="preserve">Dekalb / Illinois </w:t>
+        <w:t>Lombard</w:t>
+      </w:r>
+      <w:r>
+        <w:rPr>
+          <w:rFonts w:asciiTheme="majorBidi" w:hAnsiTheme="majorBidi" w:cstheme="majorBidi"/>
+          <w:sz w:val="24"/>
+          <w:szCs w:val="24"/>
+        </w:rPr>
+        <w:t xml:space="preserve"> / Illinois </w:t>
       </w:r>
     </w:p>
     <w:p>
@@ -54,7 +62,27 @@
           <w:szCs w:val="24"/>
         </w:rPr>
       </w:pPr>
-      <w:hyperlink r:id="rId8" w:history="1">
+      <w:r>
+        <w:rPr>
+          <w:rFonts w:asciiTheme="majorBidi" w:hAnsiTheme="majorBidi" w:cstheme="majorBidi"/>
+          <w:sz w:val="24"/>
+          <w:szCs w:val="24"/>
+        </w:rPr>
+        <w:t>815-764-4677</w:t>
+      </w:r>
+    </w:p>
+    <w:p>
+      <w:pPr>
+        <w:spacing w:after="120" w:line="240" w:lineRule="auto"/>
+        <w:jc w:val="center"/>
+        <w:rPr>
+          <w:rStyle w:val="Hyperlink"/>
+          <w:rFonts w:asciiTheme="majorBidi" w:hAnsiTheme="majorBidi" w:cstheme="majorBidi"/>
+          <w:sz w:val="24"/>
+          <w:szCs w:val="24"/>
+        </w:rPr>
+      </w:pPr>
+      <w:hyperlink r:id="rId9" w:history="1">
         <w:r>
           <w:rPr>
             <w:rStyle w:val="Hyperlink"/>
@@ -76,33 +104,62 @@
           <w:szCs w:val="24"/>
         </w:rPr>
       </w:pPr>
-      <w:r>
-        <w:rPr>
-          <w:rFonts w:asciiTheme="majorBidi" w:hAnsiTheme="majorBidi" w:cstheme="majorBidi"/>
-          <w:sz w:val="24"/>
-          <w:szCs w:val="24"/>
-        </w:rPr>
-        <w:t>815-764-4677</w:t>
-      </w:r>
+      <w:hyperlink r:id="rId10" w:history="1">
+        <w:r>
+          <w:rPr>
+            <w:rStyle w:val="Hyperlink"/>
+            <w:rFonts w:asciiTheme="majorBidi" w:hAnsiTheme="majorBidi" w:cstheme="majorBidi"/>
+            <w:sz w:val="24"/>
+            <w:szCs w:val="24"/>
+          </w:rPr>
+          <w:t>http://stivan99.pythonanywhere.com/</w:t>
+        </w:r>
+      </w:hyperlink>
     </w:p>
     <w:p>
       <w:pPr>
         <w:spacing w:after="120" w:line="240" w:lineRule="auto"/>
         <w:jc w:val="center"/>
         <w:rPr>
-          <w:rFonts w:asciiTheme="majorBidi" w:hAnsiTheme="majorBidi" w:cstheme="majorBidi"/>
-          <w:sz w:val="24"/>
-          <w:szCs w:val="24"/>
-        </w:rPr>
-      </w:pPr>
-      <w:r>
-        <w:rPr>
-          <w:rFonts w:asciiTheme="majorBidi" w:hAnsiTheme="majorBidi" w:cstheme="majorBidi"/>
-          <w:sz w:val="24"/>
-          <w:szCs w:val="24"/>
-        </w:rPr>
-        <w:t>Linkedin.com/in/Youssef-stivan-96349b178</w:t>
-      </w:r>
+          <w:rStyle w:val="Hyperlink"/>
+          <w:rFonts w:asciiTheme="majorBidi" w:hAnsiTheme="majorBidi" w:cstheme="majorBidi"/>
+          <w:sz w:val="24"/>
+          <w:szCs w:val="24"/>
+        </w:rPr>
+      </w:pPr>
+      <w:hyperlink r:id="rId11" w:history="1">
+        <w:r>
+          <w:rPr>
+            <w:rStyle w:val="Hyperlink"/>
+            <w:rFonts w:asciiTheme="majorBidi" w:hAnsiTheme="majorBidi" w:cstheme="majorBidi"/>
+            <w:sz w:val="24"/>
+            <w:szCs w:val="24"/>
+          </w:rPr>
+          <w:t>Linkedin.com/in/Youssef-stivan-96349b178</w:t>
+        </w:r>
+      </w:hyperlink>
+    </w:p>
+    <w:p>
+      <w:pPr>
+        <w:spacing w:after="120" w:line="240" w:lineRule="auto"/>
+        <w:jc w:val="center"/>
+        <w:rPr>
+          <w:rFonts w:asciiTheme="majorBidi" w:hAnsiTheme="majorBidi" w:cstheme="majorBidi"/>
+          <w:sz w:val="24"/>
+          <w:szCs w:val="24"/>
+        </w:rPr>
+      </w:pPr>
+    </w:p>
+    <w:p>
+      <w:pPr>
+        <w:spacing w:after="120" w:line="240" w:lineRule="auto"/>
+        <w:jc w:val="center"/>
+        <w:rPr>
+          <w:rFonts w:asciiTheme="majorBidi" w:hAnsiTheme="majorBidi" w:cstheme="majorBidi"/>
+          <w:sz w:val="24"/>
+          <w:szCs w:val="24"/>
+        </w:rPr>
+      </w:pPr>
     </w:p>
     <w:p>
       <w:pPr>
@@ -231,23 +288,7 @@
           <w:sz w:val="24"/>
           <w:szCs w:val="24"/>
         </w:rPr>
-        <w:t xml:space="preserve">, Dekalb, Illinois                           GPA: </w:t>
-      </w:r>
-      <w:r>
-        <w:rPr>
-          <w:rFonts w:asciiTheme="majorBidi" w:hAnsiTheme="majorBidi" w:cstheme="majorBidi"/>
-          <w:sz w:val="24"/>
-          <w:szCs w:val="24"/>
-        </w:rPr>
-        <w:t>3.</w:t>
-      </w:r>
-      <w:r>
-        <w:rPr>
-          <w:rFonts w:asciiTheme="majorBidi" w:hAnsiTheme="majorBidi" w:cstheme="majorBidi"/>
-          <w:sz w:val="24"/>
-          <w:szCs w:val="24"/>
-        </w:rPr>
-        <w:t>660</w:t>
+        <w:t xml:space="preserve">, Dekalb, Illinois                           </w:t>
       </w:r>
     </w:p>
     <w:p>
@@ -281,116 +322,178 @@
         <w:t xml:space="preserve">Technical Skills </w:t>
       </w:r>
     </w:p>
-    <w:p>
-      <w:pPr>
-        <w:spacing w:after="120" w:line="240" w:lineRule="auto"/>
-        <w:rPr>
-          <w:rFonts w:asciiTheme="majorBidi" w:hAnsiTheme="majorBidi" w:cstheme="majorBidi"/>
-          <w:sz w:val="24"/>
-          <w:szCs w:val="24"/>
-        </w:rPr>
-      </w:pPr>
-      <w:r>
-        <w:rPr>
-          <w:rFonts w:asciiTheme="majorBidi" w:hAnsiTheme="majorBidi" w:cstheme="majorBidi"/>
-          <w:sz w:val="24"/>
-          <w:szCs w:val="24"/>
-        </w:rPr>
-        <w:t xml:space="preserve">Technical: </w:t>
-      </w:r>
-      <w:r>
-        <w:rPr>
-          <w:rFonts w:asciiTheme="majorBidi" w:hAnsiTheme="majorBidi" w:cstheme="majorBidi"/>
-          <w:sz w:val="24"/>
-          <w:szCs w:val="24"/>
-        </w:rPr>
-        <w:t xml:space="preserve"> Altium</w:t>
-      </w:r>
-      <w:r>
-        <w:rPr>
-          <w:rFonts w:asciiTheme="majorBidi" w:hAnsiTheme="majorBidi" w:cstheme="majorBidi"/>
-          <w:sz w:val="24"/>
-          <w:szCs w:val="24"/>
-        </w:rPr>
-        <w:t xml:space="preserve">, </w:t>
-      </w:r>
-      <w:r>
-        <w:rPr>
-          <w:rFonts w:asciiTheme="majorBidi" w:hAnsiTheme="majorBidi" w:cstheme="majorBidi"/>
-          <w:sz w:val="24"/>
-          <w:szCs w:val="24"/>
-        </w:rPr>
-        <w:t>MATLAB</w:t>
-      </w:r>
-      <w:r>
-        <w:rPr>
-          <w:rFonts w:asciiTheme="majorBidi" w:hAnsiTheme="majorBidi" w:cstheme="majorBidi"/>
-          <w:sz w:val="24"/>
-          <w:szCs w:val="24"/>
-        </w:rPr>
-        <w:t>,</w:t>
-      </w:r>
-    </w:p>
-    <w:p>
-      <w:pPr>
-        <w:spacing w:after="120" w:line="240" w:lineRule="auto"/>
-        <w:rPr>
-          <w:rFonts w:asciiTheme="majorBidi" w:hAnsiTheme="majorBidi" w:cstheme="majorBidi"/>
-          <w:sz w:val="24"/>
-          <w:szCs w:val="24"/>
-        </w:rPr>
-      </w:pPr>
-      <w:r>
-        <w:rPr>
-          <w:rFonts w:asciiTheme="majorBidi" w:hAnsiTheme="majorBidi" w:cstheme="majorBidi"/>
-          <w:sz w:val="24"/>
-          <w:szCs w:val="24"/>
-        </w:rPr>
-        <w:t xml:space="preserve">Microsoft Tools: MS Excel, MS Word </w:t>
-      </w:r>
-    </w:p>
-    <w:p>
-      <w:pPr>
-        <w:spacing w:after="120" w:line="240" w:lineRule="auto"/>
-        <w:rPr>
-          <w:rFonts w:asciiTheme="majorBidi" w:hAnsiTheme="majorBidi" w:cstheme="majorBidi"/>
-          <w:sz w:val="24"/>
-          <w:szCs w:val="24"/>
-        </w:rPr>
-      </w:pPr>
-      <w:r>
-        <w:rPr>
-          <w:rFonts w:asciiTheme="majorBidi" w:hAnsiTheme="majorBidi" w:cstheme="majorBidi"/>
-          <w:sz w:val="24"/>
-          <w:szCs w:val="24"/>
-        </w:rPr>
-        <w:t xml:space="preserve">Languages: </w:t>
-      </w:r>
-      <w:r>
-        <w:rPr>
-          <w:rFonts w:asciiTheme="majorBidi" w:hAnsiTheme="majorBidi" w:cstheme="majorBidi"/>
-          <w:sz w:val="24"/>
-          <w:szCs w:val="24"/>
-        </w:rPr>
-        <w:t xml:space="preserve">C, </w:t>
-      </w:r>
-      <w:r>
-        <w:rPr>
-          <w:rFonts w:asciiTheme="majorBidi" w:hAnsiTheme="majorBidi" w:cstheme="majorBidi"/>
-          <w:sz w:val="24"/>
-          <w:szCs w:val="24"/>
-        </w:rPr>
-        <w:t xml:space="preserve">C++, </w:t>
-      </w:r>
-      <w:r>
-        <w:rPr>
-          <w:rFonts w:asciiTheme="majorBidi" w:hAnsiTheme="majorBidi" w:cstheme="majorBidi"/>
-          <w:sz w:val="24"/>
-          <w:szCs w:val="24"/>
-        </w:rPr>
-        <w:t xml:space="preserve">Python, </w:t>
-      </w:r>
-    </w:p>
+    <w:tbl>
+      <w:tblPr>
+        <w:tblStyle w:val="TableGrid"/>
+        <w:tblW w:w="0" w:type="auto"/>
+        <w:tblBorders>
+          <w:top w:val="none" w:sz="0" w:space="0" w:color="auto"/>
+          <w:left w:val="none" w:sz="0" w:space="0" w:color="auto"/>
+          <w:bottom w:val="none" w:sz="0" w:space="0" w:color="auto"/>
+          <w:right w:val="none" w:sz="0" w:space="0" w:color="auto"/>
+          <w:insideH w:val="none" w:sz="0" w:space="0" w:color="auto"/>
+          <w:insideV w:val="none" w:sz="0" w:space="0" w:color="auto"/>
+        </w:tblBorders>
+        <w:tblLook w:val="04A0" w:firstRow="1" w:lastRow="0" w:firstColumn="1" w:lastColumn="0" w:noHBand="0" w:noVBand="1"/>
+      </w:tblPr>
+      <w:tblGrid>
+        <w:gridCol w:w="4675"/>
+        <w:gridCol w:w="4675"/>
+      </w:tblGrid>
+      <w:tr>
+        <w:tc>
+          <w:tcPr>
+            <w:tcW w:w="4675" w:type="dxa"/>
+          </w:tcPr>
+          <w:p>
+            <w:pPr>
+              <w:pStyle w:val="ListParagraph"/>
+              <w:numPr>
+                <w:ilvl w:val="0"/>
+                <w:numId w:val="10"/>
+              </w:numPr>
+              <w:spacing w:after="120"/>
+              <w:rPr>
+                <w:rFonts w:asciiTheme="majorBidi" w:hAnsiTheme="majorBidi" w:cstheme="majorBidi"/>
+                <w:sz w:val="24"/>
+                <w:szCs w:val="24"/>
+              </w:rPr>
+            </w:pPr>
+            <w:r>
+              <w:rPr>
+                <w:rFonts w:asciiTheme="majorBidi" w:hAnsiTheme="majorBidi" w:cstheme="majorBidi"/>
+                <w:sz w:val="24"/>
+                <w:szCs w:val="24"/>
+              </w:rPr>
+              <w:t>C++</w:t>
+            </w:r>
+          </w:p>
+          <w:p>
+            <w:pPr>
+              <w:pStyle w:val="ListParagraph"/>
+              <w:numPr>
+                <w:ilvl w:val="0"/>
+                <w:numId w:val="10"/>
+              </w:numPr>
+              <w:spacing w:after="120"/>
+              <w:rPr>
+                <w:rFonts w:asciiTheme="majorBidi" w:hAnsiTheme="majorBidi" w:cstheme="majorBidi"/>
+                <w:sz w:val="24"/>
+                <w:szCs w:val="24"/>
+              </w:rPr>
+            </w:pPr>
+            <w:r>
+              <w:rPr>
+                <w:rFonts w:asciiTheme="majorBidi" w:hAnsiTheme="majorBidi" w:cstheme="majorBidi"/>
+                <w:sz w:val="24"/>
+                <w:szCs w:val="24"/>
+              </w:rPr>
+              <w:t xml:space="preserve">Python </w:t>
+            </w:r>
+            <w:r>
+              <w:rPr>
+                <w:rFonts w:asciiTheme="majorBidi" w:hAnsiTheme="majorBidi" w:cstheme="majorBidi"/>
+                <w:sz w:val="24"/>
+                <w:szCs w:val="24"/>
+              </w:rPr>
+              <w:t>(Scripting</w:t>
+            </w:r>
+            <w:r>
+              <w:rPr>
+                <w:rFonts w:asciiTheme="majorBidi" w:hAnsiTheme="majorBidi" w:cstheme="majorBidi"/>
+                <w:sz w:val="24"/>
+                <w:szCs w:val="24"/>
+              </w:rPr>
+              <w:t>)</w:t>
+            </w:r>
+          </w:p>
+          <w:p>
+            <w:pPr>
+              <w:pStyle w:val="ListParagraph"/>
+              <w:numPr>
+                <w:ilvl w:val="0"/>
+                <w:numId w:val="10"/>
+              </w:numPr>
+              <w:spacing w:after="120"/>
+              <w:rPr>
+                <w:rFonts w:asciiTheme="majorBidi" w:hAnsiTheme="majorBidi" w:cstheme="majorBidi"/>
+                <w:sz w:val="24"/>
+                <w:szCs w:val="24"/>
+              </w:rPr>
+            </w:pPr>
+            <w:r>
+              <w:rPr>
+                <w:rFonts w:asciiTheme="majorBidi" w:hAnsiTheme="majorBidi" w:cstheme="majorBidi"/>
+                <w:sz w:val="24"/>
+                <w:szCs w:val="24"/>
+              </w:rPr>
+              <w:t>Java</w:t>
+            </w:r>
+          </w:p>
+        </w:tc>
+        <w:tc>
+          <w:tcPr>
+            <w:tcW w:w="4675" w:type="dxa"/>
+          </w:tcPr>
+          <w:p>
+            <w:pPr>
+              <w:pStyle w:val="ListParagraph"/>
+              <w:numPr>
+                <w:ilvl w:val="0"/>
+                <w:numId w:val="10"/>
+              </w:numPr>
+              <w:spacing w:after="120"/>
+              <w:rPr>
+                <w:rFonts w:asciiTheme="majorBidi" w:hAnsiTheme="majorBidi" w:cstheme="majorBidi"/>
+                <w:sz w:val="24"/>
+                <w:szCs w:val="24"/>
+              </w:rPr>
+            </w:pPr>
+            <w:r>
+              <w:rPr>
+                <w:rFonts w:asciiTheme="majorBidi" w:hAnsiTheme="majorBidi" w:cstheme="majorBidi"/>
+                <w:sz w:val="24"/>
+                <w:szCs w:val="24"/>
+              </w:rPr>
+              <w:t>Excel</w:t>
+            </w:r>
+          </w:p>
+          <w:p>
+            <w:pPr>
+              <w:pStyle w:val="ListParagraph"/>
+              <w:numPr>
+                <w:ilvl w:val="0"/>
+                <w:numId w:val="10"/>
+              </w:numPr>
+              <w:spacing w:after="120"/>
+              <w:rPr>
+                <w:rFonts w:asciiTheme="majorBidi" w:hAnsiTheme="majorBidi" w:cstheme="majorBidi"/>
+                <w:sz w:val="24"/>
+                <w:szCs w:val="24"/>
+              </w:rPr>
+            </w:pPr>
+            <w:r>
+              <w:rPr>
+                <w:rFonts w:asciiTheme="majorBidi" w:hAnsiTheme="majorBidi" w:cstheme="majorBidi"/>
+                <w:sz w:val="24"/>
+                <w:szCs w:val="24"/>
+              </w:rPr>
+              <w:t>Word</w:t>
+            </w:r>
+          </w:p>
+          <w:p>
+            <w:pPr>
+              <w:spacing w:after="120"/>
+              <w:rPr>
+                <w:rFonts w:asciiTheme="majorBidi" w:hAnsiTheme="majorBidi" w:cstheme="majorBidi"/>
+                <w:sz w:val="24"/>
+                <w:szCs w:val="24"/>
+              </w:rPr>
+            </w:pPr>
+          </w:p>
+        </w:tc>
+      </w:tr>
+    </w:tbl>
     <w:p>
       <w:pPr>
         <w:spacing w:after="120" w:line="240" w:lineRule="auto"/>
@@ -423,6 +526,17 @@
           <w:u w:val="single"/>
         </w:rPr>
         <w:t>Work Experience</w:t>
+      </w:r>
+      <w:r>
+        <w:rPr>
+          <w:rFonts w:asciiTheme="majorBidi" w:hAnsiTheme="majorBidi" w:cstheme="majorBidi"/>
+          <w:b/>
+          <w:bCs/>
+          <w:sz w:val="24"/>
+          <w:szCs w:val="24"/>
+          <w:u w:val="single"/>
+        </w:rPr>
+        <w:t xml:space="preserve"> </w:t>
       </w:r>
     </w:p>
     <w:p>
@@ -729,18 +843,8 @@
           <w:sz w:val="24"/>
           <w:szCs w:val="24"/>
         </w:rPr>
-        <w:t xml:space="preserve"> skills with git, Gerrit, and </w:t>
-      </w:r>
-      <w:proofErr w:type="spellStart"/>
-      <w:r>
-        <w:rPr>
-          <w:rFonts w:asciiTheme="majorBidi" w:hAnsiTheme="majorBidi" w:cstheme="majorBidi"/>
-          <w:sz w:val="24"/>
-          <w:szCs w:val="24"/>
-        </w:rPr>
-        <w:t>Polarion</w:t>
-      </w:r>
-      <w:proofErr w:type="spellEnd"/>
+        <w:t xml:space="preserve"> skills with git, Gerrit, and Polarion</w:t>
+      </w:r>
       <w:r>
         <w:rPr>
           <w:rFonts w:asciiTheme="majorBidi" w:hAnsiTheme="majorBidi" w:cstheme="majorBidi"/>
@@ -774,44 +878,17 @@
         <w:spacing w:after="120" w:line="240" w:lineRule="auto"/>
         <w:rPr>
           <w:rFonts w:asciiTheme="majorBidi" w:hAnsiTheme="majorBidi" w:cstheme="majorBidi"/>
-          <w:b/>
-          <w:bCs/>
-          <w:sz w:val="24"/>
-          <w:szCs w:val="24"/>
-          <w:u w:val="single"/>
-        </w:rPr>
-      </w:pPr>
-      <w:r>
-        <w:rPr>
-          <w:rFonts w:asciiTheme="majorBidi" w:hAnsiTheme="majorBidi" w:cstheme="majorBidi"/>
-          <w:b/>
-          <w:bCs/>
-          <w:sz w:val="24"/>
-          <w:szCs w:val="24"/>
-          <w:u w:val="single"/>
-        </w:rPr>
-        <w:t>Projects</w:t>
-      </w:r>
-    </w:p>
-    <w:p>
-      <w:pPr>
-        <w:spacing w:after="120" w:line="240" w:lineRule="auto"/>
-        <w:rPr>
-          <w:rFonts w:asciiTheme="majorBidi" w:hAnsiTheme="majorBidi" w:cstheme="majorBidi"/>
-          <w:b/>
-          <w:bCs/>
-          <w:sz w:val="24"/>
-          <w:szCs w:val="24"/>
-          <w:u w:val="single"/>
-        </w:rPr>
-      </w:pPr>
-      <w:r>
-        <w:rPr>
-          <w:rFonts w:asciiTheme="majorBidi" w:hAnsiTheme="majorBidi" w:cstheme="majorBidi"/>
-          <w:sz w:val="24"/>
-          <w:szCs w:val="24"/>
-        </w:rPr>
-        <w:t>Density Altitude Computer (Senior Design Project)</w:t>
+          <w:sz w:val="24"/>
+          <w:szCs w:val="24"/>
+        </w:rPr>
+      </w:pPr>
+      <w:r>
+        <w:rPr>
+          <w:rFonts w:asciiTheme="majorBidi" w:hAnsiTheme="majorBidi" w:cstheme="majorBidi"/>
+          <w:sz w:val="24"/>
+          <w:szCs w:val="24"/>
+        </w:rPr>
+        <w:t>Software Engineer I, CNH Industrial, January 2023 – Present</w:t>
       </w:r>
     </w:p>
     <w:p>
@@ -819,7 +896,7 @@
         <w:pStyle w:val="ListParagraph"/>
         <w:numPr>
           <w:ilvl w:val="0"/>
-          <w:numId w:val="4"/>
+          <w:numId w:val="8"/>
         </w:numPr>
         <w:spacing w:after="120" w:line="240" w:lineRule="auto"/>
         <w:rPr>
@@ -834,47 +911,15 @@
           <w:sz w:val="24"/>
           <w:szCs w:val="24"/>
         </w:rPr>
-        <w:t xml:space="preserve">Part of a </w:t>
-      </w:r>
-      <w:r>
-        <w:rPr>
-          <w:rFonts w:asciiTheme="majorBidi" w:hAnsiTheme="majorBidi" w:cstheme="majorBidi"/>
-          <w:sz w:val="24"/>
-          <w:szCs w:val="24"/>
-        </w:rPr>
-        <w:t>3-student</w:t>
-      </w:r>
-      <w:r>
-        <w:rPr>
-          <w:rFonts w:asciiTheme="majorBidi" w:hAnsiTheme="majorBidi" w:cstheme="majorBidi"/>
-          <w:sz w:val="24"/>
-          <w:szCs w:val="24"/>
-        </w:rPr>
-        <w:t xml:space="preserve"> team working on a </w:t>
-      </w:r>
-      <w:r>
-        <w:rPr>
-          <w:rFonts w:asciiTheme="majorBidi" w:hAnsiTheme="majorBidi" w:cstheme="majorBidi"/>
-          <w:sz w:val="24"/>
-          <w:szCs w:val="24"/>
-        </w:rPr>
-        <w:t>self-proposed</w:t>
-      </w:r>
-      <w:r>
-        <w:rPr>
-          <w:rFonts w:asciiTheme="majorBidi" w:hAnsiTheme="majorBidi" w:cstheme="majorBidi"/>
-          <w:sz w:val="24"/>
-          <w:szCs w:val="24"/>
-        </w:rPr>
-        <w:t xml:space="preserve"> project to </w:t>
-      </w:r>
-      <w:r>
-        <w:rPr>
-          <w:rFonts w:asciiTheme="majorBidi" w:hAnsiTheme="majorBidi" w:cstheme="majorBidi"/>
-          <w:sz w:val="24"/>
-          <w:szCs w:val="24"/>
-        </w:rPr>
-        <w:t>create a computer/display for practical use in the aerospace industry as an aircraft instrument which accurately reports the current density altitude and its effect on aircraft performance.</w:t>
+        <w:t xml:space="preserve">Worked as part of the ISOBUS </w:t>
+      </w:r>
+      <w:r>
+        <w:rPr>
+          <w:rFonts w:asciiTheme="majorBidi" w:hAnsiTheme="majorBidi" w:cstheme="majorBidi"/>
+          <w:sz w:val="24"/>
+          <w:szCs w:val="24"/>
+        </w:rPr>
+        <w:t>back-end team delivering software solutions for CNH tractors and implements.</w:t>
       </w:r>
     </w:p>
     <w:p>
@@ -882,7 +927,7 @@
         <w:pStyle w:val="ListParagraph"/>
         <w:numPr>
           <w:ilvl w:val="0"/>
-          <w:numId w:val="4"/>
+          <w:numId w:val="8"/>
         </w:numPr>
         <w:spacing w:after="120" w:line="240" w:lineRule="auto"/>
         <w:rPr>
@@ -897,7 +942,7 @@
           <w:sz w:val="24"/>
           <w:szCs w:val="24"/>
         </w:rPr>
-        <w:t>Responsible for developing the Graphical User Interface on a touch display.</w:t>
+        <w:t>Investigated, Analyzed, and resolved defects related to software issues for both customers and other team members using Java Programming Language.</w:t>
       </w:r>
     </w:p>
     <w:p>
@@ -905,7 +950,7 @@
         <w:pStyle w:val="ListParagraph"/>
         <w:numPr>
           <w:ilvl w:val="0"/>
-          <w:numId w:val="4"/>
+          <w:numId w:val="8"/>
         </w:numPr>
         <w:spacing w:after="120" w:line="240" w:lineRule="auto"/>
         <w:rPr>
@@ -920,39 +965,8 @@
           <w:sz w:val="24"/>
           <w:szCs w:val="24"/>
         </w:rPr>
-        <w:t>Helped the other teammates with testing,</w:t>
-      </w:r>
-      <w:r>
-        <w:rPr>
-          <w:rFonts w:asciiTheme="majorBidi" w:hAnsiTheme="majorBidi" w:cstheme="majorBidi"/>
-          <w:sz w:val="24"/>
-          <w:szCs w:val="24"/>
-        </w:rPr>
-        <w:t xml:space="preserve"> programming, and troubleshooting the sensors we are using such as temperature, humidity, airspeed, and</w:t>
-      </w:r>
-      <w:r>
-        <w:rPr>
-          <w:rFonts w:asciiTheme="majorBidi" w:hAnsiTheme="majorBidi" w:cstheme="majorBidi"/>
-          <w:sz w:val="24"/>
-          <w:szCs w:val="24"/>
-        </w:rPr>
-        <w:t xml:space="preserve"> </w:t>
-      </w:r>
-      <w:r>
-        <w:rPr>
-          <w:rFonts w:asciiTheme="majorBidi" w:hAnsiTheme="majorBidi" w:cstheme="majorBidi"/>
-          <w:sz w:val="24"/>
-          <w:szCs w:val="24"/>
-        </w:rPr>
-        <w:t>GPS</w:t>
-      </w:r>
-      <w:r>
-        <w:rPr>
-          <w:rFonts w:asciiTheme="majorBidi" w:hAnsiTheme="majorBidi" w:cstheme="majorBidi"/>
-          <w:sz w:val="24"/>
-          <w:szCs w:val="24"/>
-        </w:rPr>
-        <w:t xml:space="preserve"> module. </w:t>
+        <w:lastRenderedPageBreak/>
+        <w:t xml:space="preserve">Developed a python script that acts as an internal tool to be used by other team members for debugging and automating tedious tasks. </w:t>
       </w:r>
     </w:p>
     <w:p>
@@ -960,7 +974,7 @@
         <w:pStyle w:val="ListParagraph"/>
         <w:numPr>
           <w:ilvl w:val="0"/>
-          <w:numId w:val="4"/>
+          <w:numId w:val="8"/>
         </w:numPr>
         <w:spacing w:after="120" w:line="240" w:lineRule="auto"/>
         <w:rPr>
@@ -975,56 +989,19 @@
           <w:sz w:val="24"/>
           <w:szCs w:val="24"/>
         </w:rPr>
-        <w:lastRenderedPageBreak/>
-        <w:t>Programm</w:t>
-      </w:r>
-      <w:r>
-        <w:rPr>
-          <w:rFonts w:asciiTheme="majorBidi" w:hAnsiTheme="majorBidi" w:cstheme="majorBidi"/>
-          <w:sz w:val="24"/>
-          <w:szCs w:val="24"/>
-        </w:rPr>
-        <w:t>ed</w:t>
-      </w:r>
-      <w:r>
-        <w:rPr>
-          <w:rFonts w:asciiTheme="majorBidi" w:hAnsiTheme="majorBidi" w:cstheme="majorBidi"/>
-          <w:sz w:val="24"/>
-          <w:szCs w:val="24"/>
-        </w:rPr>
-        <w:t xml:space="preserve"> the display and the microcontroller to integrate all the data from the sensors into the Graphical User Interface. </w:t>
-      </w:r>
-    </w:p>
-    <w:p>
-      <w:pPr>
-        <w:pStyle w:val="ListParagraph"/>
-        <w:numPr>
-          <w:ilvl w:val="0"/>
-          <w:numId w:val="4"/>
-        </w:numPr>
+        <w:t xml:space="preserve">Gained experience working in an agile-oriented team environment. </w:t>
+      </w:r>
+    </w:p>
+    <w:p>
+      <w:pPr>
         <w:spacing w:after="120" w:line="240" w:lineRule="auto"/>
         <w:rPr>
           <w:rFonts w:asciiTheme="majorBidi" w:hAnsiTheme="majorBidi" w:cstheme="majorBidi"/>
-          <w:sz w:val="24"/>
-          <w:szCs w:val="24"/>
-        </w:rPr>
-      </w:pPr>
-      <w:r>
-        <w:rPr>
-          <w:rFonts w:asciiTheme="majorBidi" w:hAnsiTheme="majorBidi" w:cstheme="majorBidi"/>
-          <w:sz w:val="24"/>
-          <w:szCs w:val="24"/>
-        </w:rPr>
-        <w:t xml:space="preserve">Participated in writing design documents for this project from scratch. </w:t>
-      </w:r>
-    </w:p>
-    <w:p>
-      <w:pPr>
-        <w:spacing w:after="120" w:line="240" w:lineRule="auto"/>
-        <w:rPr>
-          <w:rFonts w:asciiTheme="majorBidi" w:hAnsiTheme="majorBidi" w:cstheme="majorBidi"/>
-          <w:sz w:val="24"/>
-          <w:szCs w:val="24"/>
+          <w:b/>
+          <w:bCs/>
+          <w:sz w:val="24"/>
+          <w:szCs w:val="24"/>
+          <w:u w:val="single"/>
         </w:rPr>
       </w:pPr>
     </w:p>
@@ -1333,6 +1310,119 @@
     </w:lvl>
   </w:abstractNum>
   <w:abstractNum w:abstractNumId="2" w15:restartNumberingAfterBreak="0">
+    <w:nsid w:val="19730B2C"/>
+    <w:multiLevelType w:val="hybridMultilevel"/>
+    <w:tmpl w:val="7734A900"/>
+    <w:lvl w:ilvl="0" w:tplc="04090001">
+      <w:start w:val="1"/>
+      <w:numFmt w:val="bullet"/>
+      <w:lvlText w:val=""/>
+      <w:lvlJc w:val="left"/>
+      <w:pPr>
+        <w:ind w:left="720" w:hanging="360"/>
+      </w:pPr>
+      <w:rPr>
+        <w:rFonts w:ascii="Symbol" w:hAnsi="Symbol" w:hint="default"/>
+      </w:rPr>
+    </w:lvl>
+    <w:lvl w:ilvl="1" w:tplc="04090003" w:tentative="1">
+      <w:start w:val="1"/>
+      <w:numFmt w:val="bullet"/>
+      <w:lvlText w:val="o"/>
+      <w:lvlJc w:val="left"/>
+      <w:pPr>
+        <w:ind w:left="1440" w:hanging="360"/>
+      </w:pPr>
+      <w:rPr>
+        <w:rFonts w:ascii="Courier New" w:hAnsi="Courier New" w:cs="Courier New" w:hint="default"/>
+      </w:rPr>
+    </w:lvl>
+    <w:lvl w:ilvl="2" w:tplc="04090005" w:tentative="1">
+      <w:start w:val="1"/>
+      <w:numFmt w:val="bullet"/>
+      <w:lvlText w:val=""/>
+      <w:lvlJc w:val="left"/>
+      <w:pPr>
+        <w:ind w:left="2160" w:hanging="360"/>
+      </w:pPr>
+      <w:rPr>
+        <w:rFonts w:ascii="Wingdings" w:hAnsi="Wingdings" w:hint="default"/>
+      </w:rPr>
+    </w:lvl>
+    <w:lvl w:ilvl="3" w:tplc="04090001" w:tentative="1">
+      <w:start w:val="1"/>
+      <w:numFmt w:val="bullet"/>
+      <w:lvlText w:val=""/>
+      <w:lvlJc w:val="left"/>
+      <w:pPr>
+        <w:ind w:left="2880" w:hanging="360"/>
+      </w:pPr>
+      <w:rPr>
+        <w:rFonts w:ascii="Symbol" w:hAnsi="Symbol" w:hint="default"/>
+      </w:rPr>
+    </w:lvl>
+    <w:lvl w:ilvl="4" w:tplc="04090003" w:tentative="1">
+      <w:start w:val="1"/>
+      <w:numFmt w:val="bullet"/>
+      <w:lvlText w:val="o"/>
+      <w:lvlJc w:val="left"/>
+      <w:pPr>
+        <w:ind w:left="3600" w:hanging="360"/>
+      </w:pPr>
+      <w:rPr>
+        <w:rFonts w:ascii="Courier New" w:hAnsi="Courier New" w:cs="Courier New" w:hint="default"/>
+      </w:rPr>
+    </w:lvl>
+    <w:lvl w:ilvl="5" w:tplc="04090005" w:tentative="1">
+      <w:start w:val="1"/>
+      <w:numFmt w:val="bullet"/>
+      <w:lvlText w:val=""/>
+      <w:lvlJc w:val="left"/>
+      <w:pPr>
+        <w:ind w:left="4320" w:hanging="360"/>
+      </w:pPr>
+      <w:rPr>
+        <w:rFonts w:ascii="Wingdings" w:hAnsi="Wingdings" w:hint="default"/>
+      </w:rPr>
+    </w:lvl>
+    <w:lvl w:ilvl="6" w:tplc="04090001" w:tentative="1">
+      <w:start w:val="1"/>
+      <w:numFmt w:val="bullet"/>
+      <w:lvlText w:val=""/>
+      <w:lvlJc w:val="left"/>
+      <w:pPr>
+        <w:ind w:left="5040" w:hanging="360"/>
+      </w:pPr>
+      <w:rPr>
+        <w:rFonts w:ascii="Symbol" w:hAnsi="Symbol" w:hint="default"/>
+      </w:rPr>
+    </w:lvl>
+    <w:lvl w:ilvl="7" w:tplc="04090003" w:tentative="1">
+      <w:start w:val="1"/>
+      <w:numFmt w:val="bullet"/>
+      <w:lvlText w:val="o"/>
+      <w:lvlJc w:val="left"/>
+      <w:pPr>
+        <w:ind w:left="5760" w:hanging="360"/>
+      </w:pPr>
+      <w:rPr>
+        <w:rFonts w:ascii="Courier New" w:hAnsi="Courier New" w:cs="Courier New" w:hint="default"/>
+      </w:rPr>
+    </w:lvl>
+    <w:lvl w:ilvl="8" w:tplc="04090005" w:tentative="1">
+      <w:start w:val="1"/>
+      <w:numFmt w:val="bullet"/>
+      <w:lvlText w:val=""/>
+      <w:lvlJc w:val="left"/>
+      <w:pPr>
+        <w:ind w:left="6480" w:hanging="360"/>
+      </w:pPr>
+      <w:rPr>
+        <w:rFonts w:ascii="Wingdings" w:hAnsi="Wingdings" w:hint="default"/>
+      </w:rPr>
+    </w:lvl>
+  </w:abstractNum>
+  <w:abstractNum w:abstractNumId="3" w15:restartNumberingAfterBreak="0">
     <w:nsid w:val="31681B70"/>
     <w:multiLevelType w:val="hybridMultilevel"/>
     <w:tmpl w:val="AE22C0A8"/>
@@ -1445,7 +1535,7 @@
       </w:rPr>
     </w:lvl>
   </w:abstractNum>
-  <w:abstractNum w:abstractNumId="3" w15:restartNumberingAfterBreak="0">
+  <w:abstractNum w:abstractNumId="4" w15:restartNumberingAfterBreak="0">
     <w:nsid w:val="33EC2AD5"/>
     <w:multiLevelType w:val="hybridMultilevel"/>
     <w:tmpl w:val="B3AE925E"/>
@@ -1558,7 +1648,7 @@
       </w:rPr>
     </w:lvl>
   </w:abstractNum>
-  <w:abstractNum w:abstractNumId="4" w15:restartNumberingAfterBreak="0">
+  <w:abstractNum w:abstractNumId="5" w15:restartNumberingAfterBreak="0">
     <w:nsid w:val="3B212971"/>
     <w:multiLevelType w:val="hybridMultilevel"/>
     <w:tmpl w:val="00947E68"/>
@@ -1671,7 +1761,7 @@
       </w:rPr>
     </w:lvl>
   </w:abstractNum>
-  <w:abstractNum w:abstractNumId="5" w15:restartNumberingAfterBreak="0">
+  <w:abstractNum w:abstractNumId="6" w15:restartNumberingAfterBreak="0">
     <w:nsid w:val="43D461ED"/>
     <w:multiLevelType w:val="hybridMultilevel"/>
     <w:tmpl w:val="0B1694A4"/>
@@ -1784,10 +1874,236 @@
       </w:rPr>
     </w:lvl>
   </w:abstractNum>
-  <w:abstractNum w:abstractNumId="6" w15:restartNumberingAfterBreak="0">
+  <w:abstractNum w:abstractNumId="7" w15:restartNumberingAfterBreak="0">
+    <w:nsid w:val="4DD226CE"/>
+    <w:multiLevelType w:val="hybridMultilevel"/>
+    <w:tmpl w:val="03B45542"/>
+    <w:lvl w:ilvl="0" w:tplc="04090001">
+      <w:start w:val="1"/>
+      <w:numFmt w:val="bullet"/>
+      <w:lvlText w:val=""/>
+      <w:lvlJc w:val="left"/>
+      <w:pPr>
+        <w:ind w:left="720" w:hanging="360"/>
+      </w:pPr>
+      <w:rPr>
+        <w:rFonts w:ascii="Symbol" w:hAnsi="Symbol" w:hint="default"/>
+      </w:rPr>
+    </w:lvl>
+    <w:lvl w:ilvl="1" w:tplc="04090003" w:tentative="1">
+      <w:start w:val="1"/>
+      <w:numFmt w:val="bullet"/>
+      <w:lvlText w:val="o"/>
+      <w:lvlJc w:val="left"/>
+      <w:pPr>
+        <w:ind w:left="1440" w:hanging="360"/>
+      </w:pPr>
+      <w:rPr>
+        <w:rFonts w:ascii="Courier New" w:hAnsi="Courier New" w:cs="Courier New" w:hint="default"/>
+      </w:rPr>
+    </w:lvl>
+    <w:lvl w:ilvl="2" w:tplc="04090005" w:tentative="1">
+      <w:start w:val="1"/>
+      <w:numFmt w:val="bullet"/>
+      <w:lvlText w:val=""/>
+      <w:lvlJc w:val="left"/>
+      <w:pPr>
+        <w:ind w:left="2160" w:hanging="360"/>
+      </w:pPr>
+      <w:rPr>
+        <w:rFonts w:ascii="Wingdings" w:hAnsi="Wingdings" w:hint="default"/>
+      </w:rPr>
+    </w:lvl>
+    <w:lvl w:ilvl="3" w:tplc="04090001" w:tentative="1">
+      <w:start w:val="1"/>
+      <w:numFmt w:val="bullet"/>
+      <w:lvlText w:val=""/>
+      <w:lvlJc w:val="left"/>
+      <w:pPr>
+        <w:ind w:left="2880" w:hanging="360"/>
+      </w:pPr>
+      <w:rPr>
+        <w:rFonts w:ascii="Symbol" w:hAnsi="Symbol" w:hint="default"/>
+      </w:rPr>
+    </w:lvl>
+    <w:lvl w:ilvl="4" w:tplc="04090003" w:tentative="1">
+      <w:start w:val="1"/>
+      <w:numFmt w:val="bullet"/>
+      <w:lvlText w:val="o"/>
+      <w:lvlJc w:val="left"/>
+      <w:pPr>
+        <w:ind w:left="3600" w:hanging="360"/>
+      </w:pPr>
+      <w:rPr>
+        <w:rFonts w:ascii="Courier New" w:hAnsi="Courier New" w:cs="Courier New" w:hint="default"/>
+      </w:rPr>
+    </w:lvl>
+    <w:lvl w:ilvl="5" w:tplc="04090005" w:tentative="1">
+      <w:start w:val="1"/>
+      <w:numFmt w:val="bullet"/>
+      <w:lvlText w:val=""/>
+      <w:lvlJc w:val="left"/>
+      <w:pPr>
+        <w:ind w:left="4320" w:hanging="360"/>
+      </w:pPr>
+      <w:rPr>
+        <w:rFonts w:ascii="Wingdings" w:hAnsi="Wingdings" w:hint="default"/>
+      </w:rPr>
+    </w:lvl>
+    <w:lvl w:ilvl="6" w:tplc="04090001" w:tentative="1">
+      <w:start w:val="1"/>
+      <w:numFmt w:val="bullet"/>
+      <w:lvlText w:val=""/>
+      <w:lvlJc w:val="left"/>
+      <w:pPr>
+        <w:ind w:left="5040" w:hanging="360"/>
+      </w:pPr>
+      <w:rPr>
+        <w:rFonts w:ascii="Symbol" w:hAnsi="Symbol" w:hint="default"/>
+      </w:rPr>
+    </w:lvl>
+    <w:lvl w:ilvl="7" w:tplc="04090003" w:tentative="1">
+      <w:start w:val="1"/>
+      <w:numFmt w:val="bullet"/>
+      <w:lvlText w:val="o"/>
+      <w:lvlJc w:val="left"/>
+      <w:pPr>
+        <w:ind w:left="5760" w:hanging="360"/>
+      </w:pPr>
+      <w:rPr>
+        <w:rFonts w:ascii="Courier New" w:hAnsi="Courier New" w:cs="Courier New" w:hint="default"/>
+      </w:rPr>
+    </w:lvl>
+    <w:lvl w:ilvl="8" w:tplc="04090005" w:tentative="1">
+      <w:start w:val="1"/>
+      <w:numFmt w:val="bullet"/>
+      <w:lvlText w:val=""/>
+      <w:lvlJc w:val="left"/>
+      <w:pPr>
+        <w:ind w:left="6480" w:hanging="360"/>
+      </w:pPr>
+      <w:rPr>
+        <w:rFonts w:ascii="Wingdings" w:hAnsi="Wingdings" w:hint="default"/>
+      </w:rPr>
+    </w:lvl>
+  </w:abstractNum>
+  <w:abstractNum w:abstractNumId="8" w15:restartNumberingAfterBreak="0">
     <w:nsid w:val="52DC0826"/>
     <w:multiLevelType w:val="hybridMultilevel"/>
     <w:tmpl w:val="71C4EF6E"/>
+    <w:lvl w:ilvl="0" w:tplc="04090001">
+      <w:start w:val="1"/>
+      <w:numFmt w:val="bullet"/>
+      <w:lvlText w:val=""/>
+      <w:lvlJc w:val="left"/>
+      <w:pPr>
+        <w:ind w:left="720" w:hanging="360"/>
+      </w:pPr>
+      <w:rPr>
+        <w:rFonts w:ascii="Symbol" w:hAnsi="Symbol" w:hint="default"/>
+      </w:rPr>
+    </w:lvl>
+    <w:lvl w:ilvl="1" w:tplc="04090003" w:tentative="1">
+      <w:start w:val="1"/>
+      <w:numFmt w:val="bullet"/>
+      <w:lvlText w:val="o"/>
+      <w:lvlJc w:val="left"/>
+      <w:pPr>
+        <w:ind w:left="1440" w:hanging="360"/>
+      </w:pPr>
+      <w:rPr>
+        <w:rFonts w:ascii="Courier New" w:hAnsi="Courier New" w:cs="Courier New" w:hint="default"/>
+      </w:rPr>
+    </w:lvl>
+    <w:lvl w:ilvl="2" w:tplc="04090005" w:tentative="1">
+      <w:start w:val="1"/>
+      <w:numFmt w:val="bullet"/>
+      <w:lvlText w:val=""/>
+      <w:lvlJc w:val="left"/>
+      <w:pPr>
+        <w:ind w:left="2160" w:hanging="360"/>
+      </w:pPr>
+      <w:rPr>
+        <w:rFonts w:ascii="Wingdings" w:hAnsi="Wingdings" w:hint="default"/>
+      </w:rPr>
+    </w:lvl>
+    <w:lvl w:ilvl="3" w:tplc="04090001" w:tentative="1">
+      <w:start w:val="1"/>
+      <w:numFmt w:val="bullet"/>
+      <w:lvlText w:val=""/>
+      <w:lvlJc w:val="left"/>
+      <w:pPr>
+        <w:ind w:left="2880" w:hanging="360"/>
+      </w:pPr>
+      <w:rPr>
+        <w:rFonts w:ascii="Symbol" w:hAnsi="Symbol" w:hint="default"/>
+      </w:rPr>
+    </w:lvl>
+    <w:lvl w:ilvl="4" w:tplc="04090003" w:tentative="1">
+      <w:start w:val="1"/>
+      <w:numFmt w:val="bullet"/>
+      <w:lvlText w:val="o"/>
+      <w:lvlJc w:val="left"/>
+      <w:pPr>
+        <w:ind w:left="3600" w:hanging="360"/>
+      </w:pPr>
+      <w:rPr>
+        <w:rFonts w:ascii="Courier New" w:hAnsi="Courier New" w:cs="Courier New" w:hint="default"/>
+      </w:rPr>
+    </w:lvl>
+    <w:lvl w:ilvl="5" w:tplc="04090005" w:tentative="1">
+      <w:start w:val="1"/>
+      <w:numFmt w:val="bullet"/>
+      <w:lvlText w:val=""/>
+      <w:lvlJc w:val="left"/>
+      <w:pPr>
+        <w:ind w:left="4320" w:hanging="360"/>
+      </w:pPr>
+      <w:rPr>
+        <w:rFonts w:ascii="Wingdings" w:hAnsi="Wingdings" w:hint="default"/>
+      </w:rPr>
+    </w:lvl>
+    <w:lvl w:ilvl="6" w:tplc="04090001" w:tentative="1">
+      <w:start w:val="1"/>
+      <w:numFmt w:val="bullet"/>
+      <w:lvlText w:val=""/>
+      <w:lvlJc w:val="left"/>
+      <w:pPr>
+        <w:ind w:left="5040" w:hanging="360"/>
+      </w:pPr>
+      <w:rPr>
+        <w:rFonts w:ascii="Symbol" w:hAnsi="Symbol" w:hint="default"/>
+      </w:rPr>
+    </w:lvl>
+    <w:lvl w:ilvl="7" w:tplc="04090003" w:tentative="1">
+      <w:start w:val="1"/>
+      <w:numFmt w:val="bullet"/>
+      <w:lvlText w:val="o"/>
+      <w:lvlJc w:val="left"/>
+      <w:pPr>
+        <w:ind w:left="5760" w:hanging="360"/>
+      </w:pPr>
+      <w:rPr>
+        <w:rFonts w:ascii="Courier New" w:hAnsi="Courier New" w:cs="Courier New" w:hint="default"/>
+      </w:rPr>
+    </w:lvl>
+    <w:lvl w:ilvl="8" w:tplc="04090005" w:tentative="1">
+      <w:start w:val="1"/>
+      <w:numFmt w:val="bullet"/>
+      <w:lvlText w:val=""/>
+      <w:lvlJc w:val="left"/>
+      <w:pPr>
+        <w:ind w:left="6480" w:hanging="360"/>
+      </w:pPr>
+      <w:rPr>
+        <w:rFonts w:ascii="Wingdings" w:hAnsi="Wingdings" w:hint="default"/>
+      </w:rPr>
+    </w:lvl>
+  </w:abstractNum>
+  <w:abstractNum w:abstractNumId="9" w15:restartNumberingAfterBreak="0">
+    <w:nsid w:val="5E441A80"/>
+    <w:multiLevelType w:val="hybridMultilevel"/>
+    <w:tmpl w:val="54F83E92"/>
     <w:lvl w:ilvl="0" w:tplc="04090001">
       <w:start w:val="1"/>
       <w:numFmt w:val="bullet"/>
@@ -1901,22 +2217,31 @@
     <w:abstractNumId w:val="0"/>
   </w:num>
   <w:num w:numId="2" w16cid:durableId="1125540719">
-    <w:abstractNumId w:val="2"/>
+    <w:abstractNumId w:val="3"/>
   </w:num>
   <w:num w:numId="3" w16cid:durableId="747111903">
-    <w:abstractNumId w:val="5"/>
+    <w:abstractNumId w:val="6"/>
   </w:num>
   <w:num w:numId="4" w16cid:durableId="143012504">
-    <w:abstractNumId w:val="6"/>
+    <w:abstractNumId w:val="8"/>
   </w:num>
   <w:num w:numId="5" w16cid:durableId="949168314">
-    <w:abstractNumId w:val="3"/>
+    <w:abstractNumId w:val="4"/>
   </w:num>
   <w:num w:numId="6" w16cid:durableId="1845050743">
-    <w:abstractNumId w:val="4"/>
+    <w:abstractNumId w:val="5"/>
   </w:num>
   <w:num w:numId="7" w16cid:durableId="1641886133">
     <w:abstractNumId w:val="1"/>
+  </w:num>
+  <w:num w:numId="8" w16cid:durableId="950012661">
+    <w:abstractNumId w:val="2"/>
+  </w:num>
+  <w:num w:numId="9" w16cid:durableId="2130321442">
+    <w:abstractNumId w:val="9"/>
+  </w:num>
+  <w:num w:numId="10" w16cid:durableId="228658061">
+    <w:abstractNumId w:val="7"/>
   </w:num>
 </w:numbering>
 </file>
@@ -2381,6 +2706,37 @@
       <w:contextualSpacing/>
     </w:pPr>
   </w:style>
+  <w:style w:type="character" w:styleId="FollowedHyperlink">
+    <w:name w:val="FollowedHyperlink"/>
+    <w:basedOn w:val="DefaultParagraphFont"/>
+    <w:uiPriority w:val="99"/>
+    <w:semiHidden/>
+    <w:unhideWhenUsed/>
+    <w:rsid w:val="00784760"/>
+    <w:rPr>
+      <w:color w:val="954F72" w:themeColor="followedHyperlink"/>
+      <w:u w:val="single"/>
+    </w:rPr>
+  </w:style>
+  <w:style w:type="table" w:styleId="TableGrid">
+    <w:name w:val="Table Grid"/>
+    <w:basedOn w:val="TableNormal"/>
+    <w:uiPriority w:val="39"/>
+    <w:rsid w:val="00033C31"/>
+    <w:pPr>
+      <w:spacing w:after="0" w:line="240" w:lineRule="auto"/>
+    </w:pPr>
+    <w:tblPr>
+      <w:tblBorders>
+        <w:top w:val="single" w:sz="4" w:space="0" w:color="auto"/>
+        <w:left w:val="single" w:sz="4" w:space="0" w:color="auto"/>
+        <w:bottom w:val="single" w:sz="4" w:space="0" w:color="auto"/>
+        <w:right w:val="single" w:sz="4" w:space="0" w:color="auto"/>
+        <w:insideH w:val="single" w:sz="4" w:space="0" w:color="auto"/>
+        <w:insideV w:val="single" w:sz="4" w:space="0" w:color="auto"/>
+      </w:tblBorders>
+    </w:tblPr>
+  </w:style>
 </w:styles>
 </file>
 
@@ -2680,15 +3036,6 @@
 </file>
 
 <file path=customXml/item1.xml><?xml version="1.0" encoding="utf-8"?>
-<?mso-contentType ?>
-<FormTemplates xmlns="http://schemas.microsoft.com/sharepoint/v3/contenttype/forms">
-  <Display>DocumentLibraryForm</Display>
-  <Edit>DocumentLibraryForm</Edit>
-  <New>DocumentLibraryForm</New>
-</FormTemplates>
-</file>
-
-<file path=customXml/item2.xml><?xml version="1.0" encoding="utf-8"?>
 <ct:contentTypeSchema xmlns:ct="http://schemas.microsoft.com/office/2006/metadata/contentType" xmlns:ma="http://schemas.microsoft.com/office/2006/metadata/properties/metaAttributes" ct:_="" ma:_="" ma:contentTypeName="Document" ma:contentTypeID="0x010100E465BDF49E4BC04292FF30B5BEA5EE65" ma:contentTypeVersion="14" ma:contentTypeDescription="Create a new document." ma:contentTypeScope="" ma:versionID="4794ba547371dfad47666dd2b7171579">
   <xsd:schema xmlns:xsd="http://www.w3.org/2001/XMLSchema" xmlns:xs="http://www.w3.org/2001/XMLSchema" xmlns:p="http://schemas.microsoft.com/office/2006/metadata/properties" xmlns:ns3="d20aee8e-6f03-4823-886e-105c46d25422" xmlns:ns4="404b0948-2b7d-473d-b39c-d9d9363c8c1d" targetNamespace="http://schemas.microsoft.com/office/2006/metadata/properties" ma:root="true" ma:fieldsID="43a6a649717be1b6ef82373af1b8306d" ns3:_="" ns4:_="">
     <xsd:import namespace="d20aee8e-6f03-4823-886e-105c46d25422"/>
@@ -2917,21 +3264,26 @@
 </ct:contentTypeSchema>
 </file>
 
+<file path=customXml/item2.xml><?xml version="1.0" encoding="utf-8"?>
+<?mso-contentType ?>
+<FormTemplates xmlns="http://schemas.microsoft.com/sharepoint/v3/contenttype/forms">
+  <Display>DocumentLibraryForm</Display>
+  <Edit>DocumentLibraryForm</Edit>
+  <New>DocumentLibraryForm</New>
+</FormTemplates>
+</file>
+
 <file path=customXml/item3.xml><?xml version="1.0" encoding="utf-8"?>
 <p:properties xmlns:p="http://schemas.microsoft.com/office/2006/metadata/properties" xmlns:xsi="http://www.w3.org/2001/XMLSchema-instance" xmlns:pc="http://schemas.microsoft.com/office/infopath/2007/PartnerControls">
   <documentManagement/>
 </p:properties>
 </file>
 
-<file path=customXml/itemProps1.xml><?xml version="1.0" encoding="utf-8"?>
-<ds:datastoreItem xmlns:ds="http://schemas.openxmlformats.org/officeDocument/2006/customXml" ds:itemID="{2BDB1FA3-2387-4CC9-92B0-924B5214AB40}">
-  <ds:schemaRefs>
-    <ds:schemaRef ds:uri="http://schemas.microsoft.com/sharepoint/v3/contenttype/forms"/>
-  </ds:schemaRefs>
-</ds:datastoreItem>
+<file path=customXml/item4.xml><?xml version="1.0" encoding="utf-8"?>
+<b:Sources xmlns:b="http://schemas.openxmlformats.org/officeDocument/2006/bibliography" xmlns="http://schemas.openxmlformats.org/officeDocument/2006/bibliography" SelectedStyle="\APASixthEditionOfficeOnline.xsl" StyleName="APA" Version="6"/>
 </file>
 
-<file path=customXml/itemProps2.xml><?xml version="1.0" encoding="utf-8"?>
+<file path=customXml/itemProps1.xml><?xml version="1.0" encoding="utf-8"?>
 <ds:datastoreItem xmlns:ds="http://schemas.openxmlformats.org/officeDocument/2006/customXml" ds:itemID="{CD67EC85-2B88-4C36-AB15-DF96ED5D4153}">
   <ds:schemaRefs>
     <ds:schemaRef ds:uri="http://schemas.microsoft.com/office/2006/metadata/contentType"/>
@@ -2950,6 +3302,14 @@
 </ds:datastoreItem>
 </file>
 
+<file path=customXml/itemProps2.xml><?xml version="1.0" encoding="utf-8"?>
+<ds:datastoreItem xmlns:ds="http://schemas.openxmlformats.org/officeDocument/2006/customXml" ds:itemID="{2BDB1FA3-2387-4CC9-92B0-924B5214AB40}">
+  <ds:schemaRefs>
+    <ds:schemaRef ds:uri="http://schemas.microsoft.com/sharepoint/v3/contenttype/forms"/>
+  </ds:schemaRefs>
+</ds:datastoreItem>
+</file>
+
 <file path=customXml/itemProps3.xml><?xml version="1.0" encoding="utf-8"?>
 <ds:datastoreItem xmlns:ds="http://schemas.openxmlformats.org/officeDocument/2006/customXml" ds:itemID="{55665E8E-3E73-442B-A9F1-B46DE0D3F2CE}">
   <ds:schemaRefs>
@@ -2957,4 +3317,12 @@
     <ds:schemaRef ds:uri="http://schemas.microsoft.com/office/infopath/2007/PartnerControls"/>
   </ds:schemaRefs>
 </ds:datastoreItem>
+</file>
+
+<file path=customXml/itemProps4.xml><?xml version="1.0" encoding="utf-8"?>
+<ds:datastoreItem xmlns:ds="http://schemas.openxmlformats.org/officeDocument/2006/customXml" ds:itemID="{CB1644DE-D91E-4E57-AEE0-0AFB81960FC7}">
+  <ds:schemaRefs>
+    <ds:schemaRef ds:uri="http://schemas.openxmlformats.org/officeDocument/2006/bibliography"/>
+  </ds:schemaRefs>
+</ds:datastoreItem>
 </file>
</xml_diff>